<commit_message>
finalized a lot of files, ready to make the repo public
</commit_message>
<xml_diff>
--- a/analysis/R_scripts/Methods_Bayesian.docx
+++ b/analysis/R_scripts/Methods_Bayesian.docx
@@ -3717,7 +3717,7 @@
         <w:rPr>
           <w:rStyle w:val="StringTok"/>
         </w:rPr>
-        <w:t xml:space="preserve">    pred_ovrshts_log[i] ~ dnorm(pred_mu_log[i], tau)T(log(est_dwnstrm[i]),log(1e4))</w:t>
+        <w:t xml:space="preserve">    pred_ovrshts_log[i] ~ dnorm(pred_mu_log[i], tau)T(log(est_dwnstrm[i]), log(1e4))</w:t>
       </w:r>
       <w:r>
         <w:br/>
@@ -3769,7 +3769,7 @@
       </w:r>
     </w:p>
     <w:bookmarkEnd w:id="23"/>
-    <w:bookmarkStart w:id="25" w:name="results"/>
+    <w:bookmarkStart w:id="26" w:name="results"/>
     <w:p>
       <w:pPr>
         <w:pStyle w:val="Heading1"/>
@@ -3842,8 +3842,71 @@
         <w:t xml:space="preserve">Figure 4.1: Comparison of total adusted counts at Priest and the sum of predicted overshoots and escapement to four upper Columbia steelhead populations.</w:t>
       </w:r>
     </w:p>
-    <w:bookmarkEnd w:id="25"/>
-    <w:bookmarkStart w:id="26" w:name="tables"/>
+    <w:p>
+      <w:pPr>
+        <w:pStyle w:val="BodyText"/>
+      </w:pPr>
+      <w:r>
+        <w:t xml:space="preserve">Figure 5</w:t>
+      </w:r>
+    </w:p>
+    <w:p>
+      <w:pPr>
+        <w:pStyle w:val="CaptionedFigure"/>
+      </w:pPr>
+      <w:r>
+        <w:drawing>
+          <wp:inline>
+            <wp:extent cx="5334000" cy="5334000"/>
+            <wp:effectExtent b="0" l="0" r="0" t="0"/>
+            <wp:docPr descr="Figure 4.2: Comparison between adjusted dam counts at PRD (circles) and summed estimates of the four Upper Columbia steelhead populations plus estimates of steelhead overshoots at PRD. Whiskers represent 95% confidence intervals of those sums, most of which is due to uncertainty of overshoot estimates." title="" id="1" name="Picture"/>
+            <a:graphic>
+              <a:graphicData uri="http://schemas.openxmlformats.org/drawingml/2006/picture">
+                <pic:pic>
+                  <pic:nvPicPr>
+                    <pic:cNvPr descr="Methods_Bayesian_files/figure-docx/fig-prd-cnts-1.png" id="0" name="Picture"/>
+                    <pic:cNvPicPr>
+                      <a:picLocks noChangeArrowheads="1" noChangeAspect="1"/>
+                    </pic:cNvPicPr>
+                  </pic:nvPicPr>
+                  <pic:blipFill>
+                    <a:blip r:embed="rId25"/>
+                    <a:stretch>
+                      <a:fillRect/>
+                    </a:stretch>
+                  </pic:blipFill>
+                  <pic:spPr bwMode="auto">
+                    <a:xfrm>
+                      <a:off x="0" y="0"/>
+                      <a:ext cx="5334000" cy="5334000"/>
+                    </a:xfrm>
+                    <a:prstGeom prst="rect">
+                      <a:avLst/>
+                    </a:prstGeom>
+                    <a:noFill/>
+                    <a:ln w="9525">
+                      <a:noFill/>
+                      <a:headEnd/>
+                      <a:tailEnd/>
+                    </a:ln>
+                  </pic:spPr>
+                </pic:pic>
+              </a:graphicData>
+            </a:graphic>
+          </wp:inline>
+        </w:drawing>
+      </w:r>
+    </w:p>
+    <w:p>
+      <w:pPr>
+        <w:pStyle w:val="ImageCaption"/>
+      </w:pPr>
+      <w:r>
+        <w:t xml:space="preserve">Figure 4.2: Comparison between adjusted dam counts at PRD (circles) and summed estimates of the four Upper Columbia steelhead populations plus estimates of steelhead overshoots at PRD. Whiskers represent 95% confidence intervals of those sums, most of which is due to uncertainty of overshoot estimates.</w:t>
+      </w:r>
+    </w:p>
+    <w:bookmarkEnd w:id="26"/>
+    <w:bookmarkStart w:id="27" w:name="tables"/>
     <w:p>
       <w:pPr>
         <w:pStyle w:val="Heading1"/>
@@ -4036,7 +4099,7 @@
               <w:jc w:val="left"/>
             </w:pPr>
             <w:r>
-              <w:t xml:space="preserve">7,257</w:t>
+              <w:t xml:space="preserve">17,932</w:t>
             </w:r>
           </w:p>
         </w:tc>
@@ -4048,7 +4111,7 @@
               <w:jc w:val="left"/>
             </w:pPr>
             <w:r>
-              <w:t xml:space="preserve">17,938</w:t>
+              <w:t xml:space="preserve">7,260</w:t>
             </w:r>
           </w:p>
         </w:tc>
@@ -4178,7 +4241,7 @@
               <w:jc w:val="left"/>
             </w:pPr>
             <w:r>
-              <w:t xml:space="preserve">4,672</w:t>
+              <w:t xml:space="preserve">15,120</w:t>
             </w:r>
           </w:p>
         </w:tc>
@@ -4190,7 +4253,7 @@
               <w:jc w:val="left"/>
             </w:pPr>
             <w:r>
-              <w:t xml:space="preserve">15,115</w:t>
+              <w:t xml:space="preserve">4,668</w:t>
             </w:r>
           </w:p>
         </w:tc>
@@ -4320,7 +4383,7 @@
               <w:jc w:val="left"/>
             </w:pPr>
             <w:r>
-              <w:t xml:space="preserve">3,065</w:t>
+              <w:t xml:space="preserve">13,007</w:t>
             </w:r>
           </w:p>
         </w:tc>
@@ -4332,7 +4395,7 @@
               <w:jc w:val="left"/>
             </w:pPr>
             <w:r>
-              <w:t xml:space="preserve">13,008</w:t>
+              <w:t xml:space="preserve">3,067</w:t>
             </w:r>
           </w:p>
         </w:tc>
@@ -4462,7 +4525,7 @@
               <w:jc w:val="left"/>
             </w:pPr>
             <w:r>
-              <w:t xml:space="preserve">4,864</w:t>
+              <w:t xml:space="preserve">9,023</w:t>
             </w:r>
           </w:p>
         </w:tc>
@@ -4474,7 +4537,7 @@
               <w:jc w:val="left"/>
             </w:pPr>
             <w:r>
-              <w:t xml:space="preserve">9,027</w:t>
+              <w:t xml:space="preserve">4,869</w:t>
             </w:r>
           </w:p>
         </w:tc>
@@ -4604,7 +4667,7 @@
               <w:jc w:val="left"/>
             </w:pPr>
             <w:r>
-              <w:t xml:space="preserve">6,232</w:t>
+              <w:t xml:space="preserve">12,089</w:t>
             </w:r>
           </w:p>
         </w:tc>
@@ -4616,7 +4679,7 @@
               <w:jc w:val="left"/>
             </w:pPr>
             <w:r>
-              <w:t xml:space="preserve">12,088</w:t>
+              <w:t xml:space="preserve">6,229</w:t>
             </w:r>
           </w:p>
         </w:tc>
@@ -4746,7 +4809,7 @@
               <w:jc w:val="left"/>
             </w:pPr>
             <w:r>
-              <w:t xml:space="preserve">4,675</w:t>
+              <w:t xml:space="preserve">8,948</w:t>
             </w:r>
           </w:p>
         </w:tc>
@@ -4758,7 +4821,7 @@
               <w:jc w:val="left"/>
             </w:pPr>
             <w:r>
-              <w:t xml:space="preserve">8,949</w:t>
+              <w:t xml:space="preserve">4,671</w:t>
             </w:r>
           </w:p>
         </w:tc>
@@ -4888,7 +4951,7 @@
               <w:jc w:val="left"/>
             </w:pPr>
             <w:r>
-              <w:t xml:space="preserve">1,404</w:t>
+              <w:t xml:space="preserve">4,709</w:t>
             </w:r>
           </w:p>
         </w:tc>
@@ -4900,7 +4963,7 @@
               <w:jc w:val="left"/>
             </w:pPr>
             <w:r>
-              <w:t xml:space="preserve">4,709</w:t>
+              <w:t xml:space="preserve">1,405</w:t>
             </w:r>
           </w:p>
         </w:tc>
@@ -5030,19 +5093,19 @@
               <w:jc w:val="left"/>
             </w:pPr>
             <w:r>
+              <w:t xml:space="preserve">3,573</w:t>
+            </w:r>
+          </w:p>
+        </w:tc>
+        <w:tc>
+          <w:tcPr/>
+          <w:p>
+            <w:pPr>
+              <w:pStyle w:val="Compact"/>
+              <w:jc w:val="left"/>
+            </w:pPr>
+            <w:r>
               <w:t xml:space="preserve">1,817</w:t>
-            </w:r>
-          </w:p>
-        </w:tc>
-        <w:tc>
-          <w:tcPr/>
-          <w:p>
-            <w:pPr>
-              <w:pStyle w:val="Compact"/>
-              <w:jc w:val="left"/>
-            </w:pPr>
-            <w:r>
-              <w:t xml:space="preserve">3,573</w:t>
             </w:r>
           </w:p>
         </w:tc>
@@ -5172,19 +5235,19 @@
               <w:jc w:val="left"/>
             </w:pPr>
             <w:r>
+              <w:t xml:space="preserve">10,550</w:t>
+            </w:r>
+          </w:p>
+        </w:tc>
+        <w:tc>
+          <w:tcPr/>
+          <w:p>
+            <w:pPr>
+              <w:pStyle w:val="Compact"/>
+              <w:jc w:val="left"/>
+            </w:pPr>
+            <w:r>
               <w:t xml:space="preserve">4,248</w:t>
-            </w:r>
-          </w:p>
-        </w:tc>
-        <w:tc>
-          <w:tcPr/>
-          <w:p>
-            <w:pPr>
-              <w:pStyle w:val="Compact"/>
-              <w:jc w:val="left"/>
-            </w:pPr>
-            <w:r>
-              <w:t xml:space="preserve">10,551</w:t>
             </w:r>
           </w:p>
         </w:tc>
@@ -5314,19 +5377,19 @@
               <w:jc w:val="left"/>
             </w:pPr>
             <w:r>
+              <w:t xml:space="preserve">4,949</w:t>
+            </w:r>
+          </w:p>
+        </w:tc>
+        <w:tc>
+          <w:tcPr/>
+          <w:p>
+            <w:pPr>
+              <w:pStyle w:val="Compact"/>
+              <w:jc w:val="left"/>
+            </w:pPr>
+            <w:r>
               <w:t xml:space="preserve">2,040</w:t>
-            </w:r>
-          </w:p>
-        </w:tc>
-        <w:tc>
-          <w:tcPr/>
-          <w:p>
-            <w:pPr>
-              <w:pStyle w:val="Compact"/>
-              <w:jc w:val="left"/>
-            </w:pPr>
-            <w:r>
-              <w:t xml:space="preserve">4,950</w:t>
             </w:r>
           </w:p>
         </w:tc>
@@ -7117,67 +7180,67 @@
               <w:jc w:val="right"/>
             </w:pPr>
             <w:r>
-              <w:t xml:space="preserve">3,578</w:t>
-            </w:r>
-          </w:p>
-        </w:tc>
-        <w:tc>
-          <w:tcPr/>
-          <w:p>
-            <w:pPr>
-              <w:pStyle w:val="Compact"/>
-              <w:jc w:val="right"/>
-            </w:pPr>
-            <w:r>
-              <w:t xml:space="preserve">1,864</w:t>
-            </w:r>
-          </w:p>
-        </w:tc>
-        <w:tc>
-          <w:tcPr/>
-          <w:p>
-            <w:pPr>
-              <w:pStyle w:val="Compact"/>
-              <w:jc w:val="right"/>
-            </w:pPr>
-            <w:r>
-              <w:t xml:space="preserve">8,212</w:t>
-            </w:r>
-          </w:p>
-        </w:tc>
-        <w:tc>
-          <w:tcPr/>
-          <w:p>
-            <w:pPr>
-              <w:pStyle w:val="Compact"/>
-              <w:jc w:val="right"/>
-            </w:pPr>
-            <w:r>
-              <w:t xml:space="preserve">0.620</w:t>
-            </w:r>
-          </w:p>
-        </w:tc>
-        <w:tc>
-          <w:tcPr/>
-          <w:p>
-            <w:pPr>
-              <w:pStyle w:val="Compact"/>
-              <w:jc w:val="right"/>
-            </w:pPr>
-            <w:r>
-              <w:t xml:space="preserve">0.229</w:t>
-            </w:r>
-          </w:p>
-        </w:tc>
-        <w:tc>
-          <w:tcPr/>
-          <w:p>
-            <w:pPr>
-              <w:pStyle w:val="Compact"/>
-              <w:jc w:val="right"/>
-            </w:pPr>
-            <w:r>
-              <w:t xml:space="preserve">0.978</w:t>
+              <w:t xml:space="preserve">3,048</w:t>
+            </w:r>
+          </w:p>
+        </w:tc>
+        <w:tc>
+          <w:tcPr/>
+          <w:p>
+            <w:pPr>
+              <w:pStyle w:val="Compact"/>
+              <w:jc w:val="right"/>
+            </w:pPr>
+            <w:r>
+              <w:t xml:space="preserve">1,842</w:t>
+            </w:r>
+          </w:p>
+        </w:tc>
+        <w:tc>
+          <w:tcPr/>
+          <w:p>
+            <w:pPr>
+              <w:pStyle w:val="Compact"/>
+              <w:jc w:val="right"/>
+            </w:pPr>
+            <w:r>
+              <w:t xml:space="preserve">8,243</w:t>
+            </w:r>
+          </w:p>
+        </w:tc>
+        <w:tc>
+          <w:tcPr/>
+          <w:p>
+            <w:pPr>
+              <w:pStyle w:val="Compact"/>
+              <w:jc w:val="right"/>
+            </w:pPr>
+            <w:r>
+              <w:t xml:space="preserve">0.626</w:t>
+            </w:r>
+          </w:p>
+        </w:tc>
+        <w:tc>
+          <w:tcPr/>
+          <w:p>
+            <w:pPr>
+              <w:pStyle w:val="Compact"/>
+              <w:jc w:val="right"/>
+            </w:pPr>
+            <w:r>
+              <w:t xml:space="preserve">0.227</w:t>
+            </w:r>
+          </w:p>
+        </w:tc>
+        <w:tc>
+          <w:tcPr/>
+          <w:p>
+            <w:pPr>
+              <w:pStyle w:val="Compact"/>
+              <w:jc w:val="right"/>
+            </w:pPr>
+            <w:r>
+              <w:t xml:space="preserve">0.976</w:t>
             </w:r>
           </w:p>
         </w:tc>
@@ -7215,55 +7278,55 @@
               <w:jc w:val="right"/>
             </w:pPr>
             <w:r>
-              <w:t xml:space="preserve">1,603</w:t>
-            </w:r>
-          </w:p>
-        </w:tc>
-        <w:tc>
-          <w:tcPr/>
-          <w:p>
-            <w:pPr>
-              <w:pStyle w:val="Compact"/>
-              <w:jc w:val="right"/>
-            </w:pPr>
-            <w:r>
-              <w:t xml:space="preserve">906</w:t>
-            </w:r>
-          </w:p>
-        </w:tc>
-        <w:tc>
-          <w:tcPr/>
-          <w:p>
-            <w:pPr>
-              <w:pStyle w:val="Compact"/>
-              <w:jc w:val="right"/>
-            </w:pPr>
-            <w:r>
-              <w:t xml:space="preserve">4,097</w:t>
-            </w:r>
-          </w:p>
-        </w:tc>
-        <w:tc>
-          <w:tcPr/>
-          <w:p>
-            <w:pPr>
-              <w:pStyle w:val="Compact"/>
-              <w:jc w:val="right"/>
-            </w:pPr>
-            <w:r>
-              <w:t xml:space="preserve">0.697</w:t>
-            </w:r>
-          </w:p>
-        </w:tc>
-        <w:tc>
-          <w:tcPr/>
-          <w:p>
-            <w:pPr>
-              <w:pStyle w:val="Compact"/>
-              <w:jc w:val="right"/>
-            </w:pPr>
-            <w:r>
-              <w:t xml:space="preserve">0.234</w:t>
+              <w:t xml:space="preserve">1,326</w:t>
+            </w:r>
+          </w:p>
+        </w:tc>
+        <w:tc>
+          <w:tcPr/>
+          <w:p>
+            <w:pPr>
+              <w:pStyle w:val="Compact"/>
+              <w:jc w:val="right"/>
+            </w:pPr>
+            <w:r>
+              <w:t xml:space="preserve">904</w:t>
+            </w:r>
+          </w:p>
+        </w:tc>
+        <w:tc>
+          <w:tcPr/>
+          <w:p>
+            <w:pPr>
+              <w:pStyle w:val="Compact"/>
+              <w:jc w:val="right"/>
+            </w:pPr>
+            <w:r>
+              <w:t xml:space="preserve">4,101</w:t>
+            </w:r>
+          </w:p>
+        </w:tc>
+        <w:tc>
+          <w:tcPr/>
+          <w:p>
+            <w:pPr>
+              <w:pStyle w:val="Compact"/>
+              <w:jc w:val="right"/>
+            </w:pPr>
+            <w:r>
+              <w:t xml:space="preserve">0.729</w:t>
+            </w:r>
+          </w:p>
+        </w:tc>
+        <w:tc>
+          <w:tcPr/>
+          <w:p>
+            <w:pPr>
+              <w:pStyle w:val="Compact"/>
+              <w:jc w:val="right"/>
+            </w:pPr>
+            <w:r>
+              <w:t xml:space="preserve">0.231</w:t>
             </w:r>
           </w:p>
         </w:tc>
@@ -7313,67 +7376,67 @@
               <w:jc w:val="right"/>
             </w:pPr>
             <w:r>
-              <w:t xml:space="preserve">1,925</w:t>
-            </w:r>
-          </w:p>
-        </w:tc>
-        <w:tc>
-          <w:tcPr/>
-          <w:p>
-            <w:pPr>
-              <w:pStyle w:val="Compact"/>
-              <w:jc w:val="right"/>
-            </w:pPr>
-            <w:r>
-              <w:t xml:space="preserve">770</w:t>
-            </w:r>
-          </w:p>
-        </w:tc>
-        <w:tc>
-          <w:tcPr/>
-          <w:p>
-            <w:pPr>
-              <w:pStyle w:val="Compact"/>
-              <w:jc w:val="right"/>
-            </w:pPr>
-            <w:r>
-              <w:t xml:space="preserve">5,377</w:t>
-            </w:r>
-          </w:p>
-        </w:tc>
-        <w:tc>
-          <w:tcPr/>
-          <w:p>
-            <w:pPr>
-              <w:pStyle w:val="Compact"/>
-              <w:jc w:val="right"/>
-            </w:pPr>
-            <w:r>
-              <w:t xml:space="preserve">0.488</w:t>
-            </w:r>
-          </w:p>
-        </w:tc>
-        <w:tc>
-          <w:tcPr/>
-          <w:p>
-            <w:pPr>
-              <w:pStyle w:val="Compact"/>
-              <w:jc w:val="right"/>
-            </w:pPr>
-            <w:r>
-              <w:t xml:space="preserve">0.132</w:t>
-            </w:r>
-          </w:p>
-        </w:tc>
-        <w:tc>
-          <w:tcPr/>
-          <w:p>
-            <w:pPr>
-              <w:pStyle w:val="Compact"/>
-              <w:jc w:val="right"/>
-            </w:pPr>
-            <w:r>
-              <w:t xml:space="preserve">0.935</w:t>
+              <w:t xml:space="preserve">1,574</w:t>
+            </w:r>
+          </w:p>
+        </w:tc>
+        <w:tc>
+          <w:tcPr/>
+          <w:p>
+            <w:pPr>
+              <w:pStyle w:val="Compact"/>
+              <w:jc w:val="right"/>
+            </w:pPr>
+            <w:r>
+              <w:t xml:space="preserve">779</w:t>
+            </w:r>
+          </w:p>
+        </w:tc>
+        <w:tc>
+          <w:tcPr/>
+          <w:p>
+            <w:pPr>
+              <w:pStyle w:val="Compact"/>
+              <w:jc w:val="right"/>
+            </w:pPr>
+            <w:r>
+              <w:t xml:space="preserve">5,458</w:t>
+            </w:r>
+          </w:p>
+        </w:tc>
+        <w:tc>
+          <w:tcPr/>
+          <w:p>
+            <w:pPr>
+              <w:pStyle w:val="Compact"/>
+              <w:jc w:val="right"/>
+            </w:pPr>
+            <w:r>
+              <w:t xml:space="preserve">0.464</w:t>
+            </w:r>
+          </w:p>
+        </w:tc>
+        <w:tc>
+          <w:tcPr/>
+          <w:p>
+            <w:pPr>
+              <w:pStyle w:val="Compact"/>
+              <w:jc w:val="right"/>
+            </w:pPr>
+            <w:r>
+              <w:t xml:space="preserve">0.130</w:t>
+            </w:r>
+          </w:p>
+        </w:tc>
+        <w:tc>
+          <w:tcPr/>
+          <w:p>
+            <w:pPr>
+              <w:pStyle w:val="Compact"/>
+              <w:jc w:val="right"/>
+            </w:pPr>
+            <w:r>
+              <w:t xml:space="preserve">0.933</w:t>
             </w:r>
           </w:p>
         </w:tc>
@@ -7411,67 +7474,67 @@
               <w:jc w:val="right"/>
             </w:pPr>
             <w:r>
-              <w:t xml:space="preserve">2,708</w:t>
-            </w:r>
-          </w:p>
-        </w:tc>
-        <w:tc>
-          <w:tcPr/>
-          <w:p>
-            <w:pPr>
-              <w:pStyle w:val="Compact"/>
-              <w:jc w:val="right"/>
-            </w:pPr>
-            <w:r>
-              <w:t xml:space="preserve">1,366</w:t>
-            </w:r>
-          </w:p>
-        </w:tc>
-        <w:tc>
-          <w:tcPr/>
-          <w:p>
-            <w:pPr>
-              <w:pStyle w:val="Compact"/>
-              <w:jc w:val="right"/>
-            </w:pPr>
-            <w:r>
-              <w:t xml:space="preserve">6,770</w:t>
-            </w:r>
-          </w:p>
-        </w:tc>
-        <w:tc>
-          <w:tcPr/>
-          <w:p>
-            <w:pPr>
-              <w:pStyle w:val="Compact"/>
-              <w:jc w:val="right"/>
-            </w:pPr>
-            <w:r>
-              <w:t xml:space="preserve">0.603</w:t>
-            </w:r>
-          </w:p>
-        </w:tc>
-        <w:tc>
-          <w:tcPr/>
-          <w:p>
-            <w:pPr>
-              <w:pStyle w:val="Compact"/>
-              <w:jc w:val="right"/>
-            </w:pPr>
-            <w:r>
-              <w:t xml:space="preserve">0.198</w:t>
-            </w:r>
-          </w:p>
-        </w:tc>
-        <w:tc>
-          <w:tcPr/>
-          <w:p>
-            <w:pPr>
-              <w:pStyle w:val="Compact"/>
-              <w:jc w:val="right"/>
-            </w:pPr>
-            <w:r>
-              <w:t xml:space="preserve">0.975</w:t>
+              <w:t xml:space="preserve">2,277</w:t>
+            </w:r>
+          </w:p>
+        </w:tc>
+        <w:tc>
+          <w:tcPr/>
+          <w:p>
+            <w:pPr>
+              <w:pStyle w:val="Compact"/>
+              <w:jc w:val="right"/>
+            </w:pPr>
+            <w:r>
+              <w:t xml:space="preserve">1,363</w:t>
+            </w:r>
+          </w:p>
+        </w:tc>
+        <w:tc>
+          <w:tcPr/>
+          <w:p>
+            <w:pPr>
+              <w:pStyle w:val="Compact"/>
+              <w:jc w:val="right"/>
+            </w:pPr>
+            <w:r>
+              <w:t xml:space="preserve">7,223</w:t>
+            </w:r>
+          </w:p>
+        </w:tc>
+        <w:tc>
+          <w:tcPr/>
+          <w:p>
+            <w:pPr>
+              <w:pStyle w:val="Compact"/>
+              <w:jc w:val="right"/>
+            </w:pPr>
+            <w:r>
+              <w:t xml:space="preserve">0.600</w:t>
+            </w:r>
+          </w:p>
+        </w:tc>
+        <w:tc>
+          <w:tcPr/>
+          <w:p>
+            <w:pPr>
+              <w:pStyle w:val="Compact"/>
+              <w:jc w:val="right"/>
+            </w:pPr>
+            <w:r>
+              <w:t xml:space="preserve">0.190</w:t>
+            </w:r>
+          </w:p>
+        </w:tc>
+        <w:tc>
+          <w:tcPr/>
+          <w:p>
+            <w:pPr>
+              <w:pStyle w:val="Compact"/>
+              <w:jc w:val="right"/>
+            </w:pPr>
+            <w:r>
+              <w:t xml:space="preserve">0.976</w:t>
             </w:r>
           </w:p>
         </w:tc>
@@ -7509,55 +7572,55 @@
               <w:jc w:val="right"/>
             </w:pPr>
             <w:r>
-              <w:t xml:space="preserve">3,642</w:t>
-            </w:r>
-          </w:p>
-        </w:tc>
-        <w:tc>
-          <w:tcPr/>
-          <w:p>
-            <w:pPr>
-              <w:pStyle w:val="Compact"/>
-              <w:jc w:val="right"/>
-            </w:pPr>
-            <w:r>
-              <w:t xml:space="preserve">2,313</w:t>
-            </w:r>
-          </w:p>
-        </w:tc>
-        <w:tc>
-          <w:tcPr/>
-          <w:p>
-            <w:pPr>
-              <w:pStyle w:val="Compact"/>
-              <w:jc w:val="right"/>
-            </w:pPr>
-            <w:r>
-              <w:t xml:space="preserve">7,814</w:t>
-            </w:r>
-          </w:p>
-        </w:tc>
-        <w:tc>
-          <w:tcPr/>
-          <w:p>
-            <w:pPr>
-              <w:pStyle w:val="Compact"/>
-              <w:jc w:val="right"/>
-            </w:pPr>
-            <w:r>
-              <w:t xml:space="preserve">0.716</w:t>
-            </w:r>
-          </w:p>
-        </w:tc>
-        <w:tc>
-          <w:tcPr/>
-          <w:p>
-            <w:pPr>
-              <w:pStyle w:val="Compact"/>
-              <w:jc w:val="right"/>
-            </w:pPr>
-            <w:r>
-              <w:t xml:space="preserve">0.299</w:t>
+              <w:t xml:space="preserve">3,182</w:t>
+            </w:r>
+          </w:p>
+        </w:tc>
+        <w:tc>
+          <w:tcPr/>
+          <w:p>
+            <w:pPr>
+              <w:pStyle w:val="Compact"/>
+              <w:jc w:val="right"/>
+            </w:pPr>
+            <w:r>
+              <w:t xml:space="preserve">2,300</w:t>
+            </w:r>
+          </w:p>
+        </w:tc>
+        <w:tc>
+          <w:tcPr/>
+          <w:p>
+            <w:pPr>
+              <w:pStyle w:val="Compact"/>
+              <w:jc w:val="right"/>
+            </w:pPr>
+            <w:r>
+              <w:t xml:space="preserve">7,970</w:t>
+            </w:r>
+          </w:p>
+        </w:tc>
+        <w:tc>
+          <w:tcPr/>
+          <w:p>
+            <w:pPr>
+              <w:pStyle w:val="Compact"/>
+              <w:jc w:val="right"/>
+            </w:pPr>
+            <w:r>
+              <w:t xml:space="preserve">0.743</w:t>
+            </w:r>
+          </w:p>
+        </w:tc>
+        <w:tc>
+          <w:tcPr/>
+          <w:p>
+            <w:pPr>
+              <w:pStyle w:val="Compact"/>
+              <w:jc w:val="right"/>
+            </w:pPr>
+            <w:r>
+              <w:t xml:space="preserve">0.295</w:t>
             </w:r>
           </w:p>
         </w:tc>
@@ -7607,67 +7670,67 @@
               <w:jc w:val="right"/>
             </w:pPr>
             <w:r>
-              <w:t xml:space="preserve">2,323</w:t>
-            </w:r>
-          </w:p>
-        </w:tc>
-        <w:tc>
-          <w:tcPr/>
-          <w:p>
-            <w:pPr>
-              <w:pStyle w:val="Compact"/>
-              <w:jc w:val="right"/>
-            </w:pPr>
-            <w:r>
-              <w:t xml:space="preserve">1,165</w:t>
-            </w:r>
-          </w:p>
-        </w:tc>
-        <w:tc>
-          <w:tcPr/>
-          <w:p>
-            <w:pPr>
-              <w:pStyle w:val="Compact"/>
-              <w:jc w:val="right"/>
-            </w:pPr>
-            <w:r>
-              <w:t xml:space="preserve">6,147</w:t>
-            </w:r>
-          </w:p>
-        </w:tc>
-        <w:tc>
-          <w:tcPr/>
-          <w:p>
-            <w:pPr>
-              <w:pStyle w:val="Compact"/>
-              <w:jc w:val="right"/>
-            </w:pPr>
-            <w:r>
-              <w:t xml:space="preserve">0.595</w:t>
-            </w:r>
-          </w:p>
-        </w:tc>
-        <w:tc>
-          <w:tcPr/>
-          <w:p>
-            <w:pPr>
-              <w:pStyle w:val="Compact"/>
-              <w:jc w:val="right"/>
-            </w:pPr>
-            <w:r>
-              <w:t xml:space="preserve">0.186</w:t>
-            </w:r>
-          </w:p>
-        </w:tc>
-        <w:tc>
-          <w:tcPr/>
-          <w:p>
-            <w:pPr>
-              <w:pStyle w:val="Compact"/>
-              <w:jc w:val="right"/>
-            </w:pPr>
-            <w:r>
-              <w:t xml:space="preserve">0.970</w:t>
+              <w:t xml:space="preserve">1,960</w:t>
+            </w:r>
+          </w:p>
+        </w:tc>
+        <w:tc>
+          <w:tcPr/>
+          <w:p>
+            <w:pPr>
+              <w:pStyle w:val="Compact"/>
+              <w:jc w:val="right"/>
+            </w:pPr>
+            <w:r>
+              <w:t xml:space="preserve">1,161</w:t>
+            </w:r>
+          </w:p>
+        </w:tc>
+        <w:tc>
+          <w:tcPr/>
+          <w:p>
+            <w:pPr>
+              <w:pStyle w:val="Compact"/>
+              <w:jc w:val="right"/>
+            </w:pPr>
+            <w:r>
+              <w:t xml:space="preserve">6,513</w:t>
+            </w:r>
+          </w:p>
+        </w:tc>
+        <w:tc>
+          <w:tcPr/>
+          <w:p>
+            <w:pPr>
+              <w:pStyle w:val="Compact"/>
+              <w:jc w:val="right"/>
+            </w:pPr>
+            <w:r>
+              <w:t xml:space="preserve">0.588</w:t>
+            </w:r>
+          </w:p>
+        </w:tc>
+        <w:tc>
+          <w:tcPr/>
+          <w:p>
+            <w:pPr>
+              <w:pStyle w:val="Compact"/>
+              <w:jc w:val="right"/>
+            </w:pPr>
+            <w:r>
+              <w:t xml:space="preserve">0.178</w:t>
+            </w:r>
+          </w:p>
+        </w:tc>
+        <w:tc>
+          <w:tcPr/>
+          <w:p>
+            <w:pPr>
+              <w:pStyle w:val="Compact"/>
+              <w:jc w:val="right"/>
+            </w:pPr>
+            <w:r>
+              <w:t xml:space="preserve">0.971</w:t>
             </w:r>
           </w:p>
         </w:tc>
@@ -7705,67 +7768,67 @@
               <w:jc w:val="right"/>
             </w:pPr>
             <w:r>
-              <w:t xml:space="preserve">1,229</w:t>
-            </w:r>
-          </w:p>
-        </w:tc>
-        <w:tc>
-          <w:tcPr/>
-          <w:p>
-            <w:pPr>
-              <w:pStyle w:val="Compact"/>
-              <w:jc w:val="right"/>
-            </w:pPr>
-            <w:r>
-              <w:t xml:space="preserve">402</w:t>
-            </w:r>
-          </w:p>
-        </w:tc>
-        <w:tc>
-          <w:tcPr/>
-          <w:p>
-            <w:pPr>
-              <w:pStyle w:val="Compact"/>
-              <w:jc w:val="right"/>
-            </w:pPr>
-            <w:r>
-              <w:t xml:space="preserve">3,487</w:t>
-            </w:r>
-          </w:p>
-        </w:tc>
-        <w:tc>
-          <w:tcPr/>
-          <w:p>
-            <w:pPr>
-              <w:pStyle w:val="Compact"/>
-              <w:jc w:val="right"/>
-            </w:pPr>
-            <w:r>
-              <w:t xml:space="preserve">0.356</w:t>
-            </w:r>
-          </w:p>
-        </w:tc>
-        <w:tc>
-          <w:tcPr/>
-          <w:p>
-            <w:pPr>
-              <w:pStyle w:val="Compact"/>
-              <w:jc w:val="right"/>
-            </w:pPr>
-            <w:r>
-              <w:t xml:space="preserve">0.092</w:t>
-            </w:r>
-          </w:p>
-        </w:tc>
-        <w:tc>
-          <w:tcPr/>
-          <w:p>
-            <w:pPr>
-              <w:pStyle w:val="Compact"/>
-              <w:jc w:val="right"/>
-            </w:pPr>
-            <w:r>
-              <w:t xml:space="preserve">0.818</w:t>
+              <w:t xml:space="preserve">1,051</w:t>
+            </w:r>
+          </w:p>
+        </w:tc>
+        <w:tc>
+          <w:tcPr/>
+          <w:p>
+            <w:pPr>
+              <w:pStyle w:val="Compact"/>
+              <w:jc w:val="right"/>
+            </w:pPr>
+            <w:r>
+              <w:t xml:space="preserve">392</w:t>
+            </w:r>
+          </w:p>
+        </w:tc>
+        <w:tc>
+          <w:tcPr/>
+          <w:p>
+            <w:pPr>
+              <w:pStyle w:val="Compact"/>
+              <w:jc w:val="right"/>
+            </w:pPr>
+            <w:r>
+              <w:t xml:space="preserve">3,697</w:t>
+            </w:r>
+          </w:p>
+        </w:tc>
+        <w:tc>
+          <w:tcPr/>
+          <w:p>
+            <w:pPr>
+              <w:pStyle w:val="Compact"/>
+              <w:jc w:val="right"/>
+            </w:pPr>
+            <w:r>
+              <w:t xml:space="preserve">0.308</w:t>
+            </w:r>
+          </w:p>
+        </w:tc>
+        <w:tc>
+          <w:tcPr/>
+          <w:p>
+            <w:pPr>
+              <w:pStyle w:val="Compact"/>
+              <w:jc w:val="right"/>
+            </w:pPr>
+            <w:r>
+              <w:t xml:space="preserve">0.086</w:t>
+            </w:r>
+          </w:p>
+        </w:tc>
+        <w:tc>
+          <w:tcPr/>
+          <w:p>
+            <w:pPr>
+              <w:pStyle w:val="Compact"/>
+              <w:jc w:val="right"/>
+            </w:pPr>
+            <w:r>
+              <w:t xml:space="preserve">0.837</w:t>
             </w:r>
           </w:p>
         </w:tc>
@@ -7803,55 +7866,55 @@
               <w:jc w:val="right"/>
             </w:pPr>
             <w:r>
-              <w:t xml:space="preserve">542</w:t>
-            </w:r>
-          </w:p>
-        </w:tc>
-        <w:tc>
-          <w:tcPr/>
-          <w:p>
-            <w:pPr>
-              <w:pStyle w:val="Compact"/>
-              <w:jc w:val="right"/>
-            </w:pPr>
-            <w:r>
-              <w:t xml:space="preserve">263</w:t>
-            </w:r>
-          </w:p>
-        </w:tc>
-        <w:tc>
-          <w:tcPr/>
-          <w:p>
-            <w:pPr>
-              <w:pStyle w:val="Compact"/>
-              <w:jc w:val="right"/>
-            </w:pPr>
-            <w:r>
-              <w:t xml:space="preserve">1,510</w:t>
-            </w:r>
-          </w:p>
-        </w:tc>
-        <w:tc>
-          <w:tcPr/>
-          <w:p>
-            <w:pPr>
-              <w:pStyle w:val="Compact"/>
-              <w:jc w:val="right"/>
-            </w:pPr>
-            <w:r>
-              <w:t xml:space="preserve">0.649</w:t>
-            </w:r>
-          </w:p>
-        </w:tc>
-        <w:tc>
-          <w:tcPr/>
-          <w:p>
-            <w:pPr>
-              <w:pStyle w:val="Compact"/>
-              <w:jc w:val="right"/>
-            </w:pPr>
-            <w:r>
-              <w:t xml:space="preserve">0.186</w:t>
+              <w:t xml:space="preserve">426</w:t>
+            </w:r>
+          </w:p>
+        </w:tc>
+        <w:tc>
+          <w:tcPr/>
+          <w:p>
+            <w:pPr>
+              <w:pStyle w:val="Compact"/>
+              <w:jc w:val="right"/>
+            </w:pPr>
+            <w:r>
+              <w:t xml:space="preserve">266</w:t>
+            </w:r>
+          </w:p>
+        </w:tc>
+        <w:tc>
+          <w:tcPr/>
+          <w:p>
+            <w:pPr>
+              <w:pStyle w:val="Compact"/>
+              <w:jc w:val="right"/>
+            </w:pPr>
+            <w:r>
+              <w:t xml:space="preserve">1,732</w:t>
+            </w:r>
+          </w:p>
+        </w:tc>
+        <w:tc>
+          <w:tcPr/>
+          <w:p>
+            <w:pPr>
+              <w:pStyle w:val="Compact"/>
+              <w:jc w:val="right"/>
+            </w:pPr>
+            <w:r>
+              <w:t xml:space="preserve">0.667</w:t>
+            </w:r>
+          </w:p>
+        </w:tc>
+        <w:tc>
+          <w:tcPr/>
+          <w:p>
+            <w:pPr>
+              <w:pStyle w:val="Compact"/>
+              <w:jc w:val="right"/>
+            </w:pPr>
+            <w:r>
+              <w:t xml:space="preserve">0.162</w:t>
             </w:r>
           </w:p>
         </w:tc>
@@ -7901,31 +7964,31 @@
               <w:jc w:val="right"/>
             </w:pPr>
             <w:r>
-              <w:t xml:space="preserve">2,194</w:t>
-            </w:r>
-          </w:p>
-        </w:tc>
-        <w:tc>
-          <w:tcPr/>
-          <w:p>
-            <w:pPr>
-              <w:pStyle w:val="Compact"/>
-              <w:jc w:val="right"/>
-            </w:pPr>
-            <w:r>
-              <w:t xml:space="preserve">1,131</w:t>
-            </w:r>
-          </w:p>
-        </w:tc>
-        <w:tc>
-          <w:tcPr/>
-          <w:p>
-            <w:pPr>
-              <w:pStyle w:val="Compact"/>
-              <w:jc w:val="right"/>
-            </w:pPr>
-            <w:r>
-              <w:t xml:space="preserve">5,427</w:t>
+              <w:t xml:space="preserve">1,856</w:t>
+            </w:r>
+          </w:p>
+        </w:tc>
+        <w:tc>
+          <w:tcPr/>
+          <w:p>
+            <w:pPr>
+              <w:pStyle w:val="Compact"/>
+              <w:jc w:val="right"/>
+            </w:pPr>
+            <w:r>
+              <w:t xml:space="preserve">1,126</w:t>
+            </w:r>
+          </w:p>
+        </w:tc>
+        <w:tc>
+          <w:tcPr/>
+          <w:p>
+            <w:pPr>
+              <w:pStyle w:val="Compact"/>
+              <w:jc w:val="right"/>
+            </w:pPr>
+            <w:r>
+              <w:t xml:space="preserve">5,617</w:t>
             </w:r>
           </w:p>
         </w:tc>
@@ -7949,19 +8012,19 @@
               <w:jc w:val="right"/>
             </w:pPr>
             <w:r>
-              <w:t xml:space="preserve">0.194</w:t>
-            </w:r>
-          </w:p>
-        </w:tc>
-        <w:tc>
-          <w:tcPr/>
-          <w:p>
-            <w:pPr>
-              <w:pStyle w:val="Compact"/>
-              <w:jc w:val="right"/>
-            </w:pPr>
-            <w:r>
-              <w:t xml:space="preserve">0.954</w:t>
+              <w:t xml:space="preserve">0.187</w:t>
+            </w:r>
+          </w:p>
+        </w:tc>
+        <w:tc>
+          <w:tcPr/>
+          <w:p>
+            <w:pPr>
+              <w:pStyle w:val="Compact"/>
+              <w:jc w:val="right"/>
+            </w:pPr>
+            <w:r>
+              <w:t xml:space="preserve">0.956</w:t>
             </w:r>
           </w:p>
         </w:tc>
@@ -7999,73 +8062,697 @@
               <w:jc w:val="right"/>
             </w:pPr>
             <w:r>
-              <w:t xml:space="preserve">1,094</w:t>
-            </w:r>
-          </w:p>
-        </w:tc>
-        <w:tc>
-          <w:tcPr/>
-          <w:p>
-            <w:pPr>
-              <w:pStyle w:val="Compact"/>
-              <w:jc w:val="right"/>
-            </w:pPr>
-            <w:r>
-              <w:t xml:space="preserve">703</w:t>
-            </w:r>
-          </w:p>
-        </w:tc>
-        <w:tc>
-          <w:tcPr/>
-          <w:p>
-            <w:pPr>
-              <w:pStyle w:val="Compact"/>
-              <w:jc w:val="right"/>
-            </w:pPr>
-            <w:r>
-              <w:t xml:space="preserve">2,288</w:t>
-            </w:r>
-          </w:p>
-        </w:tc>
-        <w:tc>
-          <w:tcPr/>
-          <w:p>
-            <w:pPr>
-              <w:pStyle w:val="Compact"/>
-              <w:jc w:val="right"/>
-            </w:pPr>
-            <w:r>
-              <w:t xml:space="preserve">0.118</w:t>
-            </w:r>
-          </w:p>
-        </w:tc>
-        <w:tc>
-          <w:tcPr/>
-          <w:p>
-            <w:pPr>
-              <w:pStyle w:val="Compact"/>
-              <w:jc w:val="right"/>
-            </w:pPr>
-            <w:r>
-              <w:t xml:space="preserve">0.063</w:t>
-            </w:r>
-          </w:p>
-        </w:tc>
-        <w:tc>
-          <w:tcPr/>
-          <w:p>
-            <w:pPr>
-              <w:pStyle w:val="Compact"/>
-              <w:jc w:val="right"/>
-            </w:pPr>
-            <w:r>
-              <w:t xml:space="preserve">0.058</w:t>
+              <w:t xml:space="preserve">958</w:t>
+            </w:r>
+          </w:p>
+        </w:tc>
+        <w:tc>
+          <w:tcPr/>
+          <w:p>
+            <w:pPr>
+              <w:pStyle w:val="Compact"/>
+              <w:jc w:val="right"/>
+            </w:pPr>
+            <w:r>
+              <w:t xml:space="preserve">697</w:t>
+            </w:r>
+          </w:p>
+        </w:tc>
+        <w:tc>
+          <w:tcPr/>
+          <w:p>
+            <w:pPr>
+              <w:pStyle w:val="Compact"/>
+              <w:jc w:val="right"/>
+            </w:pPr>
+            <w:r>
+              <w:t xml:space="preserve">2,297</w:t>
+            </w:r>
+          </w:p>
+        </w:tc>
+        <w:tc>
+          <w:tcPr/>
+          <w:p>
+            <w:pPr>
+              <w:pStyle w:val="Compact"/>
+              <w:jc w:val="right"/>
+            </w:pPr>
+            <w:r>
+              <w:t xml:space="preserve">0.144</w:t>
+            </w:r>
+          </w:p>
+        </w:tc>
+        <w:tc>
+          <w:tcPr/>
+          <w:p>
+            <w:pPr>
+              <w:pStyle w:val="Compact"/>
+              <w:jc w:val="right"/>
+            </w:pPr>
+            <w:r>
+              <w:t xml:space="preserve">0.065</w:t>
+            </w:r>
+          </w:p>
+        </w:tc>
+        <w:tc>
+          <w:tcPr/>
+          <w:p>
+            <w:pPr>
+              <w:pStyle w:val="Compact"/>
+              <w:jc w:val="right"/>
+            </w:pPr>
+            <w:r>
+              <w:t xml:space="preserve">0.051</w:t>
             </w:r>
           </w:p>
         </w:tc>
       </w:tr>
     </w:tbl>
-    <w:bookmarkEnd w:id="26"/>
+    <w:p>
+      <w:pPr>
+        <w:pStyle w:val="BodyText"/>
+      </w:pPr>
+      <w:r>
+        <w:t xml:space="preserve">Comparing another way to calculate</w:t>
+      </w:r>
+      <w:r>
+        <w:t xml:space="preserve"> </w:t>
+      </w:r>
+      <m:oMath>
+        <m:r>
+          <m:t>ϕ</m:t>
+        </m:r>
+      </m:oMath>
+      <w:r>
+        <w:t xml:space="preserve">: fallback estimates from</w:t>
+      </w:r>
+      <w:r>
+        <w:t xml:space="preserve"> </w:t>
+      </w:r>
+      <w:r>
+        <w:t xml:space="preserve">5.1</w:t>
+      </w:r>
+      <w:r>
+        <w:t xml:space="preserve"> </w:t>
+      </w:r>
+      <w:r>
+        <w:t xml:space="preserve">divided by total overshoots at Priest estimates from</w:t>
+      </w:r>
+      <w:r>
+        <w:t xml:space="preserve"> </w:t>
+      </w:r>
+      <w:r>
+        <w:t xml:space="preserve">5.3</w:t>
+      </w:r>
+      <w:r>
+        <w:t xml:space="preserve">:</w:t>
+      </w:r>
+    </w:p>
+    <w:p>
+      <w:pPr>
+        <w:pStyle w:val="TableCaption"/>
+      </w:pPr>
+      <w:r>
+        <w:t xml:space="preserve">Table 5.4: Estimated abundance of fallback steelhead downstream of Priest Rapids Dam, overshoot steelhead at Priest Rapids Dam and two ways of calculating probability of fallback success.</w:t>
+      </w:r>
+    </w:p>
+    <w:tbl>
+      <w:tblPr>
+        <w:tblStyle w:val="Table"/>
+        <w:tblW w:type="auto" w:w="0"/>
+        <w:tblLook w:firstRow="1" w:lastRow="0" w:firstColumn="0" w:lastColumn="0" w:noHBand="0" w:noVBand="0" w:val="0020"/>
+        <w:tblCaption w:val="Table 5.4: Estimated abundance of fallback steelhead downstream of Priest Rapids Dam, overshoot steelhead at Priest Rapids Dam and two ways of calculating probability of fallback success."/>
+      </w:tblPr>
+      <w:tblGrid>
+        <w:gridCol w:w="1584"/>
+        <w:gridCol w:w="1584"/>
+        <w:gridCol w:w="1584"/>
+        <w:gridCol w:w="1584"/>
+        <w:gridCol w:w="1584"/>
+      </w:tblGrid>
+      <w:tr>
+        <w:trPr>
+          <w:tblHeader w:val="true"/>
+        </w:trPr>
+        <w:tc>
+          <w:tcPr/>
+          <w:p>
+            <w:pPr>
+              <w:pStyle w:val="Compact"/>
+              <w:jc w:val="right"/>
+            </w:pPr>
+            <w:r>
+              <w:t xml:space="preserve">Run Year</w:t>
+            </w:r>
+          </w:p>
+        </w:tc>
+        <w:tc>
+          <w:tcPr/>
+          <w:p>
+            <w:pPr>
+              <w:pStyle w:val="Compact"/>
+              <w:jc w:val="right"/>
+            </w:pPr>
+            <w:r>
+              <w:t xml:space="preserve">Estimated Fallbacks</w:t>
+            </w:r>
+          </w:p>
+        </w:tc>
+        <w:tc>
+          <w:tcPr/>
+          <w:p>
+            <w:pPr>
+              <w:pStyle w:val="Compact"/>
+              <w:jc w:val="right"/>
+            </w:pPr>
+            <w:r>
+              <w:t xml:space="preserve">Estimated Overshoots</w:t>
+            </w:r>
+          </w:p>
+        </w:tc>
+        <w:tc>
+          <w:tcPr/>
+          <w:p>
+            <w:pPr>
+              <w:pStyle w:val="Compact"/>
+              <w:jc w:val="right"/>
+            </w:pPr>
+            <w:r>
+              <w:t xml:space="preserve">Estimated Phi</w:t>
+            </w:r>
+          </w:p>
+        </w:tc>
+        <w:tc>
+          <w:tcPr/>
+          <w:p>
+            <w:pPr>
+              <w:pStyle w:val="Compact"/>
+              <w:jc w:val="right"/>
+            </w:pPr>
+            <w:r>
+              <w:t xml:space="preserve">Version 2 Phi</w:t>
+            </w:r>
+          </w:p>
+        </w:tc>
+      </w:tr>
+      <w:tr>
+        <w:tc>
+          <w:tcPr/>
+          <w:p>
+            <w:pPr>
+              <w:pStyle w:val="Compact"/>
+              <w:jc w:val="right"/>
+            </w:pPr>
+            <w:r>
+              <w:t xml:space="preserve">2,010</w:t>
+            </w:r>
+          </w:p>
+        </w:tc>
+        <w:tc>
+          <w:tcPr/>
+          <w:p>
+            <w:pPr>
+              <w:pStyle w:val="Compact"/>
+              <w:jc w:val="right"/>
+            </w:pPr>
+            <w:r>
+              <w:t xml:space="preserve">1,910</w:t>
+            </w:r>
+          </w:p>
+        </w:tc>
+        <w:tc>
+          <w:tcPr/>
+          <w:p>
+            <w:pPr>
+              <w:pStyle w:val="Compact"/>
+              <w:jc w:val="right"/>
+            </w:pPr>
+            <w:r>
+              <w:t xml:space="preserve">3,048</w:t>
+            </w:r>
+          </w:p>
+        </w:tc>
+        <w:tc>
+          <w:tcPr/>
+          <w:p>
+            <w:pPr>
+              <w:pStyle w:val="Compact"/>
+              <w:jc w:val="right"/>
+            </w:pPr>
+            <w:r>
+              <w:t xml:space="preserve">0.626</w:t>
+            </w:r>
+          </w:p>
+        </w:tc>
+        <w:tc>
+          <w:tcPr/>
+          <w:p>
+            <w:pPr>
+              <w:pStyle w:val="Compact"/>
+              <w:jc w:val="right"/>
+            </w:pPr>
+            <w:r>
+              <w:t xml:space="preserve">0.627</w:t>
+            </w:r>
+          </w:p>
+        </w:tc>
+      </w:tr>
+      <w:tr>
+        <w:tc>
+          <w:tcPr/>
+          <w:p>
+            <w:pPr>
+              <w:pStyle w:val="Compact"/>
+              <w:jc w:val="right"/>
+            </w:pPr>
+            <w:r>
+              <w:t xml:space="preserve">2,011</w:t>
+            </w:r>
+          </w:p>
+        </w:tc>
+        <w:tc>
+          <w:tcPr/>
+          <w:p>
+            <w:pPr>
+              <w:pStyle w:val="Compact"/>
+              <w:jc w:val="right"/>
+            </w:pPr>
+            <w:r>
+              <w:t xml:space="preserve">962</w:t>
+            </w:r>
+          </w:p>
+        </w:tc>
+        <w:tc>
+          <w:tcPr/>
+          <w:p>
+            <w:pPr>
+              <w:pStyle w:val="Compact"/>
+              <w:jc w:val="right"/>
+            </w:pPr>
+            <w:r>
+              <w:t xml:space="preserve">1,326</w:t>
+            </w:r>
+          </w:p>
+        </w:tc>
+        <w:tc>
+          <w:tcPr/>
+          <w:p>
+            <w:pPr>
+              <w:pStyle w:val="Compact"/>
+              <w:jc w:val="right"/>
+            </w:pPr>
+            <w:r>
+              <w:t xml:space="preserve">0.729</w:t>
+            </w:r>
+          </w:p>
+        </w:tc>
+        <w:tc>
+          <w:tcPr/>
+          <w:p>
+            <w:pPr>
+              <w:pStyle w:val="Compact"/>
+              <w:jc w:val="right"/>
+            </w:pPr>
+            <w:r>
+              <w:t xml:space="preserve">0.725</w:t>
+            </w:r>
+          </w:p>
+        </w:tc>
+      </w:tr>
+      <w:tr>
+        <w:tc>
+          <w:tcPr/>
+          <w:p>
+            <w:pPr>
+              <w:pStyle w:val="Compact"/>
+              <w:jc w:val="right"/>
+            </w:pPr>
+            <w:r>
+              <w:t xml:space="preserve">2,012</w:t>
+            </w:r>
+          </w:p>
+        </w:tc>
+        <w:tc>
+          <w:tcPr/>
+          <w:p>
+            <w:pPr>
+              <w:pStyle w:val="Compact"/>
+              <w:jc w:val="right"/>
+            </w:pPr>
+            <w:r>
+              <w:t xml:space="preserve">731</w:t>
+            </w:r>
+          </w:p>
+        </w:tc>
+        <w:tc>
+          <w:tcPr/>
+          <w:p>
+            <w:pPr>
+              <w:pStyle w:val="Compact"/>
+              <w:jc w:val="right"/>
+            </w:pPr>
+            <w:r>
+              <w:t xml:space="preserve">1,574</w:t>
+            </w:r>
+          </w:p>
+        </w:tc>
+        <w:tc>
+          <w:tcPr/>
+          <w:p>
+            <w:pPr>
+              <w:pStyle w:val="Compact"/>
+              <w:jc w:val="right"/>
+            </w:pPr>
+            <w:r>
+              <w:t xml:space="preserve">0.464</w:t>
+            </w:r>
+          </w:p>
+        </w:tc>
+        <w:tc>
+          <w:tcPr/>
+          <w:p>
+            <w:pPr>
+              <w:pStyle w:val="Compact"/>
+              <w:jc w:val="right"/>
+            </w:pPr>
+            <w:r>
+              <w:t xml:space="preserve">0.464</w:t>
+            </w:r>
+          </w:p>
+        </w:tc>
+      </w:tr>
+      <w:tr>
+        <w:tc>
+          <w:tcPr/>
+          <w:p>
+            <w:pPr>
+              <w:pStyle w:val="Compact"/>
+              <w:jc w:val="right"/>
+            </w:pPr>
+            <w:r>
+              <w:t xml:space="preserve">2,013</w:t>
+            </w:r>
+          </w:p>
+        </w:tc>
+        <w:tc>
+          <w:tcPr/>
+          <w:p>
+            <w:pPr>
+              <w:pStyle w:val="Compact"/>
+              <w:jc w:val="right"/>
+            </w:pPr>
+            <w:r>
+              <w:t xml:space="preserve">1,367</w:t>
+            </w:r>
+          </w:p>
+        </w:tc>
+        <w:tc>
+          <w:tcPr/>
+          <w:p>
+            <w:pPr>
+              <w:pStyle w:val="Compact"/>
+              <w:jc w:val="right"/>
+            </w:pPr>
+            <w:r>
+              <w:t xml:space="preserve">2,277</w:t>
+            </w:r>
+          </w:p>
+        </w:tc>
+        <w:tc>
+          <w:tcPr/>
+          <w:p>
+            <w:pPr>
+              <w:pStyle w:val="Compact"/>
+              <w:jc w:val="right"/>
+            </w:pPr>
+            <w:r>
+              <w:t xml:space="preserve">0.600</w:t>
+            </w:r>
+          </w:p>
+        </w:tc>
+        <w:tc>
+          <w:tcPr/>
+          <w:p>
+            <w:pPr>
+              <w:pStyle w:val="Compact"/>
+              <w:jc w:val="right"/>
+            </w:pPr>
+            <w:r>
+              <w:t xml:space="preserve">0.600</w:t>
+            </w:r>
+          </w:p>
+        </w:tc>
+      </w:tr>
+      <w:tr>
+        <w:tc>
+          <w:tcPr/>
+          <w:p>
+            <w:pPr>
+              <w:pStyle w:val="Compact"/>
+              <w:jc w:val="right"/>
+            </w:pPr>
+            <w:r>
+              <w:t xml:space="preserve">2,014</w:t>
+            </w:r>
+          </w:p>
+        </w:tc>
+        <w:tc>
+          <w:tcPr/>
+          <w:p>
+            <w:pPr>
+              <w:pStyle w:val="Compact"/>
+              <w:jc w:val="right"/>
+            </w:pPr>
+            <w:r>
+              <w:t xml:space="preserve">2,355</w:t>
+            </w:r>
+          </w:p>
+        </w:tc>
+        <w:tc>
+          <w:tcPr/>
+          <w:p>
+            <w:pPr>
+              <w:pStyle w:val="Compact"/>
+              <w:jc w:val="right"/>
+            </w:pPr>
+            <w:r>
+              <w:t xml:space="preserve">3,182</w:t>
+            </w:r>
+          </w:p>
+        </w:tc>
+        <w:tc>
+          <w:tcPr/>
+          <w:p>
+            <w:pPr>
+              <w:pStyle w:val="Compact"/>
+              <w:jc w:val="right"/>
+            </w:pPr>
+            <w:r>
+              <w:t xml:space="preserve">0.743</w:t>
+            </w:r>
+          </w:p>
+        </w:tc>
+        <w:tc>
+          <w:tcPr/>
+          <w:p>
+            <w:pPr>
+              <w:pStyle w:val="Compact"/>
+              <w:jc w:val="right"/>
+            </w:pPr>
+            <w:r>
+              <w:t xml:space="preserve">0.740</w:t>
+            </w:r>
+          </w:p>
+        </w:tc>
+      </w:tr>
+      <w:tr>
+        <w:tc>
+          <w:tcPr/>
+          <w:p>
+            <w:pPr>
+              <w:pStyle w:val="Compact"/>
+              <w:jc w:val="right"/>
+            </w:pPr>
+            <w:r>
+              <w:t xml:space="preserve">2,015</w:t>
+            </w:r>
+          </w:p>
+        </w:tc>
+        <w:tc>
+          <w:tcPr/>
+          <w:p>
+            <w:pPr>
+              <w:pStyle w:val="Compact"/>
+              <w:jc w:val="right"/>
+            </w:pPr>
+            <w:r>
+              <w:t xml:space="preserve">1,151</w:t>
+            </w:r>
+          </w:p>
+        </w:tc>
+        <w:tc>
+          <w:tcPr/>
+          <w:p>
+            <w:pPr>
+              <w:pStyle w:val="Compact"/>
+              <w:jc w:val="right"/>
+            </w:pPr>
+            <w:r>
+              <w:t xml:space="preserve">1,960</w:t>
+            </w:r>
+          </w:p>
+        </w:tc>
+        <w:tc>
+          <w:tcPr/>
+          <w:p>
+            <w:pPr>
+              <w:pStyle w:val="Compact"/>
+              <w:jc w:val="right"/>
+            </w:pPr>
+            <w:r>
+              <w:t xml:space="preserve">0.588</w:t>
+            </w:r>
+          </w:p>
+        </w:tc>
+        <w:tc>
+          <w:tcPr/>
+          <w:p>
+            <w:pPr>
+              <w:pStyle w:val="Compact"/>
+              <w:jc w:val="right"/>
+            </w:pPr>
+            <w:r>
+              <w:t xml:space="preserve">0.587</w:t>
+            </w:r>
+          </w:p>
+        </w:tc>
+      </w:tr>
+      <w:tr>
+        <w:tc>
+          <w:tcPr/>
+          <w:p>
+            <w:pPr>
+              <w:pStyle w:val="Compact"/>
+              <w:jc w:val="right"/>
+            </w:pPr>
+            <w:r>
+              <w:t xml:space="preserve">2,016</w:t>
+            </w:r>
+          </w:p>
+        </w:tc>
+        <w:tc>
+          <w:tcPr/>
+          <w:p>
+            <w:pPr>
+              <w:pStyle w:val="Compact"/>
+              <w:jc w:val="right"/>
+            </w:pPr>
+            <w:r>
+              <w:t xml:space="preserve">324</w:t>
+            </w:r>
+          </w:p>
+        </w:tc>
+        <w:tc>
+          <w:tcPr/>
+          <w:p>
+            <w:pPr>
+              <w:pStyle w:val="Compact"/>
+              <w:jc w:val="right"/>
+            </w:pPr>
+            <w:r>
+              <w:t xml:space="preserve">1,051</w:t>
+            </w:r>
+          </w:p>
+        </w:tc>
+        <w:tc>
+          <w:tcPr/>
+          <w:p>
+            <w:pPr>
+              <w:pStyle w:val="Compact"/>
+              <w:jc w:val="right"/>
+            </w:pPr>
+            <w:r>
+              <w:t xml:space="preserve">0.308</w:t>
+            </w:r>
+          </w:p>
+        </w:tc>
+        <w:tc>
+          <w:tcPr/>
+          <w:p>
+            <w:pPr>
+              <w:pStyle w:val="Compact"/>
+              <w:jc w:val="right"/>
+            </w:pPr>
+            <w:r>
+              <w:t xml:space="preserve">0.308</w:t>
+            </w:r>
+          </w:p>
+        </w:tc>
+      </w:tr>
+      <w:tr>
+        <w:tc>
+          <w:tcPr/>
+          <w:p>
+            <w:pPr>
+              <w:pStyle w:val="Compact"/>
+              <w:jc w:val="right"/>
+            </w:pPr>
+            <w:r>
+              <w:t xml:space="preserve">2,017</w:t>
+            </w:r>
+          </w:p>
+        </w:tc>
+        <w:tc>
+          <w:tcPr/>
+          <w:p>
+            <w:pPr>
+              <w:pStyle w:val="Compact"/>
+              <w:jc w:val="right"/>
+            </w:pPr>
+            <w:r>
+              <w:t xml:space="preserve">283</w:t>
+            </w:r>
+          </w:p>
+        </w:tc>
+        <w:tc>
+          <w:tcPr/>
+          <w:p>
+            <w:pPr>
+              <w:pStyle w:val="Compact"/>
+              <w:jc w:val="right"/>
+            </w:pPr>
+            <w:r>
+              <w:t xml:space="preserve">426</w:t>
+            </w:r>
+          </w:p>
+        </w:tc>
+        <w:tc>
+          <w:tcPr/>
+          <w:p>
+            <w:pPr>
+              <w:pStyle w:val="Compact"/>
+              <w:jc w:val="right"/>
+            </w:pPr>
+            <w:r>
+              <w:t xml:space="preserve">0.667</w:t>
+            </w:r>
+          </w:p>
+        </w:tc>
+        <w:tc>
+          <w:tcPr/>
+          <w:p>
+            <w:pPr>
+              <w:pStyle w:val="Compact"/>
+              <w:jc w:val="right"/>
+            </w:pPr>
+            <w:r>
+              <w:t xml:space="preserve">0.664</w:t>
+            </w:r>
+          </w:p>
+        </w:tc>
+      </w:tr>
+    </w:tbl>
+    <w:bookmarkEnd w:id="27"/>
     <w:sectPr/>
   </w:body>
 </w:document>

</xml_diff>